<commit_message>
added class methods table and tables now appeare in the correct place
</commit_message>
<xml_diff>
--- a/Wheel/Resources/Raw/Templates/Docx/Class Page.docx
+++ b/Wheel/Resources/Raw/Templates/Docx/Class Page.docx
@@ -59,7 +59,6 @@
         </w:rPr>
         <w:t>_</w:t>
       </w:r>
-      <w:proofErr w:type="gramStart"/>
       <w:r>
         <w:rPr>
           <w:sz w:val="32"/>
@@ -79,7 +78,6 @@
         </w:rPr>
         <w:t>)}</w:t>
       </w:r>
-      <w:proofErr w:type="gramEnd"/>
     </w:p>
     <w:p>
       <w:pPr>
@@ -118,14 +116,7 @@
         <w:rPr>
           <w:lang w:val="en-US"/>
         </w:rPr>
-        <w:t>_</w:t>
-      </w:r>
-      <w:proofErr w:type="gramStart"/>
-      <w:r>
-        <w:rPr>
-          <w:lang w:val="en-US"/>
-        </w:rPr>
-        <w:t>description</w:t>
+        <w:t>_description</w:t>
       </w:r>
       <w:proofErr w:type="spellEnd"/>
       <w:r>
@@ -134,7 +125,6 @@
         </w:rPr>
         <w:t>)}</w:t>
       </w:r>
-      <w:proofErr w:type="gramEnd"/>
     </w:p>
     <w:p>
       <w:pPr>
@@ -167,6 +157,7 @@
         <w:bidi/>
         <w:rPr>
           <w:kern w:val="2"/>
+          <w:rtl/>
           <w:lang w:val="en-US"/>
         </w:rPr>
       </w:pPr>
@@ -220,6 +211,123 @@
         </w:rPr>
         <w:t>}</w:t>
       </w:r>
+    </w:p>
+    <w:p>
+      <w:pPr>
+        <w:bidi/>
+        <w:rPr>
+          <w:kern w:val="2"/>
+          <w:rtl/>
+          <w:lang w:val="en-US"/>
+        </w:rPr>
+      </w:pPr>
+    </w:p>
+    <w:p>
+      <w:pPr>
+        <w:bidi/>
+        <w:rPr>
+          <w:kern w:val="2"/>
+          <w:rtl/>
+          <w:lang w:val="en-US"/>
+        </w:rPr>
+      </w:pPr>
+      <w:r>
+        <w:rPr>
+          <w:rFonts w:hint="cs"/>
+          <w:kern w:val="2"/>
+          <w:rtl/>
+          <w:lang w:val="en-US"/>
+        </w:rPr>
+        <w:t>פעולות</w:t>
+      </w:r>
+      <w:r>
+        <w:rPr>
+          <w:rFonts w:hint="cs"/>
+          <w:kern w:val="2"/>
+          <w:rtl/>
+          <w:lang w:val="en-US"/>
+        </w:rPr>
+        <w:t>:</w:t>
+      </w:r>
+    </w:p>
+    <w:p>
+      <w:pPr>
+        <w:bidi/>
+        <w:rPr>
+          <w:rFonts w:hint="cs"/>
+          <w:kern w:val="2"/>
+          <w:rtl/>
+          <w:lang w:val="en-US"/>
+        </w:rPr>
+      </w:pPr>
+      <w:r>
+        <w:rPr>
+          <w:rFonts w:hint="cs"/>
+          <w:kern w:val="2"/>
+          <w:rtl/>
+          <w:lang w:val="en-US"/>
+        </w:rPr>
+        <w:t>{</w:t>
+      </w:r>
+      <w:proofErr w:type="spellStart"/>
+      <w:r>
+        <w:rPr>
+          <w:kern w:val="2"/>
+          <w:lang w:val="en-US"/>
+        </w:rPr>
+        <w:t>WheelValue</w:t>
+      </w:r>
+      <w:proofErr w:type="spellEnd"/>
+      <w:r>
+        <w:rPr>
+          <w:kern w:val="2"/>
+          <w:lang w:val="en-US"/>
+        </w:rPr>
+        <w:t>(</w:t>
+      </w:r>
+      <w:proofErr w:type="spellStart"/>
+      <w:r>
+        <w:rPr>
+          <w:kern w:val="2"/>
+          <w:lang w:val="en-US"/>
+        </w:rPr>
+        <w:t>methods</w:t>
+      </w:r>
+      <w:r>
+        <w:rPr>
+          <w:kern w:val="2"/>
+          <w:lang w:val="en-US"/>
+        </w:rPr>
+        <w:t>_table</w:t>
+      </w:r>
+      <w:proofErr w:type="spellEnd"/>
+      <w:r>
+        <w:rPr>
+          <w:kern w:val="2"/>
+          <w:lang w:val="en-US"/>
+        </w:rPr>
+        <w:t>)</w:t>
+      </w:r>
+      <w:r>
+        <w:rPr>
+          <w:rFonts w:hint="cs"/>
+          <w:kern w:val="2"/>
+          <w:rtl/>
+          <w:lang w:val="en-US"/>
+        </w:rPr>
+        <w:t>}</w:t>
+      </w:r>
+    </w:p>
+    <w:p>
+      <w:pPr>
+        <w:bidi/>
+        <w:rPr>
+          <w:rFonts w:hint="cs"/>
+          <w:kern w:val="2"/>
+          <w:rtl/>
+          <w:lang w:val="en-US"/>
+        </w:rPr>
+      </w:pPr>
     </w:p>
     <w:p>
       <w:pPr>

</xml_diff>